<commit_message>
about to murder some darlings
</commit_message>
<xml_diff>
--- a/docs/manuscript/active_draft/Cloverly_chemostratigraphy.docx
+++ b/docs/manuscript/active_draft/Cloverly_chemostratigraphy.docx
@@ -1002,7 +1002,7 @@
         <w:pStyle w:val="MDPI31text"/>
       </w:pPr>
       <w:r>
-        <w:t>The Cloverly Formation is a series of fluviolacustrine deposits in the Bighorn and Wind River Basins in northwestern Wyoming and southeastern Montana that have been dated to the mid-Cretaceous (Fig. 1)</w:t>
+        <w:t>The Cloverly Formation is a series of fluviolacustrine deposits in the Bighorn and Wind River Basins in northwestern Wyoming and southeastern Montana that have been dated to the mid-Cretaceous</w:t>
       </w:r>
       <w:r>
         <w:t xml:space="preserve">. The Wind River and Bighorn basins are sub-basins in the broader Western Interior Basin (WIB). </w:t>
@@ -1043,6 +1043,83 @@
       </w:r>
       <w:r>
         <w:t xml:space="preserve">). </w:t>
+      </w:r>
+    </w:p>
+    <w:p>
+      <w:pPr>
+        <w:pStyle w:val="MDPI31text"/>
+      </w:pPr>
+      <w:r>
+        <w:t xml:space="preserve">As with the age of the Cloverly Formation in general, much work has been done in the past to place the Cloverly deposits into a detailed chronostratigraphic framework (for a detailed review, see D’Emic et al., 2019). Only with recent </w:t>
+      </w:r>
+      <w:r>
+        <w:t>developments</w:t>
+      </w:r>
+      <w:r>
+        <w:t xml:space="preserve"> in zircon U/Pb geochronology and nonmarine sequence stratigraphy has a more accurate and precise history of Cloverly deposition begun to reveal itself</w:t>
+      </w:r>
+      <w:r>
+        <w:t xml:space="preserve"> (D’Emic et al., 2019; Orchard, 2024). The progression of lithofacies in the Cloverly </w:t>
+      </w:r>
+      <w:proofErr w:type="gramStart"/>
+      <w:r>
+        <w:t>from amalgamated conglomeratic fluvial channels,</w:t>
+      </w:r>
+      <w:proofErr w:type="gramEnd"/>
+      <w:r>
+        <w:t xml:space="preserve"> to floodplain paleosols and shallow </w:t>
+      </w:r>
+      <w:proofErr w:type="spellStart"/>
+      <w:r>
+        <w:t>palustro</w:t>
+      </w:r>
+      <w:proofErr w:type="spellEnd"/>
+      <w:r>
+        <w:t xml:space="preserve">-lacustrine deposits, to paralic wetlands before burial by marginal marine deposits and ultimately offshore black shales in the Sykes Mountain Formation and the Thermopolis Shale are consistent with synorogenic deposition and active evolution of the Sevier foreland basin (Foreman et al., 2022). </w:t>
+      </w:r>
+      <w:r>
+        <w:t xml:space="preserve">The accompanying shifts in the balance between sediment supply and accommodation </w:t>
+      </w:r>
+      <w:proofErr w:type="gramStart"/>
+      <w:r>
+        <w:t xml:space="preserve">space </w:t>
+      </w:r>
+      <w:r>
+        <w:t xml:space="preserve"> imparted</w:t>
+      </w:r>
+      <w:proofErr w:type="gramEnd"/>
+      <w:r>
+        <w:t xml:space="preserve"> a</w:t>
+      </w:r>
+      <w:r>
+        <w:t xml:space="preserve"> strong control on depositional patterns in the Cloverly and the paleoecological records that it preserved</w:t>
+      </w:r>
+      <w:r>
+        <w:t xml:space="preserve"> (Orchard, 2024; Foreman et al., 2022)</w:t>
+      </w:r>
+      <w:r>
+        <w:t xml:space="preserve">. Early Cloverly deposition, including the </w:t>
+      </w:r>
+      <w:r>
+        <w:t xml:space="preserve">Pryor Conglomerate and the interfingering basal Little Sheep mudstones represent deposition during a time when sediment supply outpaced the creation of accommodation space, representing a Low Accommodation Systems Tract (LAST) </w:t>
+      </w:r>
+      <w:r>
+        <w:lastRenderedPageBreak/>
+        <w:t xml:space="preserve">coinciding with a phase of basin overfill. Fluvial </w:t>
+      </w:r>
+      <w:proofErr w:type="spellStart"/>
+      <w:r>
+        <w:t>braidplains</w:t>
+      </w:r>
+      <w:proofErr w:type="spellEnd"/>
+      <w:r>
+        <w:t xml:space="preserve"> shed gravel from the uplifting Sevier highlands to the west. Widespread deposition of Little Sheep mudstones followed, as</w:t>
+      </w:r>
+      <w:r>
+        <w:t xml:space="preserve"> sedimentation was outpaced by subsidence during a broader under-filled phase in the Sevier foreland basin and a High Accommodation Systems Tract (HAST) in the Cloverly region. Deposition during this interval was dominated by fluvial overbank and avulsion deposits overprinted with well-developed paleosols. Isolated channel sands occurring throughout. Ostrom’s (1970) Unit VI, an interval with multi-story amalgamated channel sands that locally occur at the top of the Little Sheep Mudstone Member, seems to represent a temporary LAST, likely an authigenic overprint of the </w:t>
+      </w:r>
+      <w:r>
+        <w:t xml:space="preserve">broader continuation of the underfilled phase of Sevier foreland deposition. This transient HAST was broadly followed by the development of coastal plains associated with a marine Transgressive Systems Tract (TST). </w:t>
       </w:r>
     </w:p>
     <w:p>
@@ -1288,15 +1365,14 @@
         <w:fldChar w:fldCharType="end"/>
       </w:r>
       <w:r>
-        <w:t xml:space="preserve">. A major unconformity separates the Cloverly from the underlying Late Jurassic deposits across much of its area. Resumption of Sevier orogenesis to the west is recorded in the Cloverly as basal conglomerates shed from the Sevier highlands and deposited by broad east-flowing braided river networks. These conglomerates interfinger with and underlie fine-grained deposits comprised mostly of bentonitic mudstones with interspersed channel sands. Lower Cloverly mudstones are generally more smectite-rich and chromatic than mudstones in the upper part of the formation. Moberly (1960) proposed three formal stratigraphic members based on the differences between the three intervals. These are the Pryor Conglomerate, Little Sheep Mudstone, and Himes Mudstone Members, in order of deposition. Ostrom (1970) also recognized this general pattern across the Bighorn Basin but proposed an alternative nomenclature that included the Jurassic Morrison Formation, four units within the </w:t>
-      </w:r>
-      <w:r>
-        <w:lastRenderedPageBreak/>
-        <w:t xml:space="preserve">Cloverly Formation, and the Sykes Mountain Formation. These two frameworks are generally similar, differing only in that Ostrom (1970) formally recognized a sand body (“Unit VI”) which is present at some sites. Subsequent studies of the Cloverly have primarily used these two stratigraphic nomenclatures </w:t>
+        <w:t>. A major unconformity separates the Cloverly from the underlying Late Jurassic deposits across much of its area. Resumption of Sevier orogenesis to the west is recorded in the Cloverly as basal conglomerates shed from the Sevier highlands and deposited by broad east-flowing braided river networks</w:t>
+      </w:r>
+      <w:r>
+        <w:t xml:space="preserve"> (</w:t>
       </w:r>
       <w:commentRangeStart w:id="12"/>
       <w:r>
-        <w:t xml:space="preserve">(Fig. 2). </w:t>
+        <w:t>Elliot et al., 2007; Foreman et al., 2022</w:t>
       </w:r>
       <w:commentRangeEnd w:id="12"/>
       <w:r>
@@ -1308,15 +1384,23 @@
         </w:rPr>
         <w:commentReference w:id="12"/>
       </w:r>
+      <w:r>
+        <w:t>)</w:t>
+      </w:r>
+      <w:r>
+        <w:t xml:space="preserve">. These conglomerates interfinger with and underlie fine-grained deposits comprised mostly of bentonitic mudstones with interspersed channel sands. Lower Cloverly mudstones are generally more chromatic </w:t>
+      </w:r>
+      <w:r>
+        <w:t xml:space="preserve">but less variegated </w:t>
+      </w:r>
+      <w:r>
+        <w:t xml:space="preserve">than mudstones in the upper part of the formation. Moberly (1960) proposed three formal stratigraphic members based on the differences between the three intervals. These are the Pryor Conglomerate, Little Sheep Mudstone, and Himes Mudstone Members, in order of deposition. Ostrom (1970) also recognized this general pattern across the Bighorn Basin but proposed an alternative nomenclature that included the Jurassic Morrison Formation, four units within the Cloverly Formation, and the Sykes Mountain Formation. These two frameworks are generally similar, differing only in that Ostrom (1970) formally recognized a sand body (“Unit VI”) which is present at some sites. Subsequent studies of the Cloverly have primarily used these two stratigraphic nomenclatures </w:t>
+      </w:r>
       <w:commentRangeStart w:id="13"/>
       <w:r>
-        <w:t xml:space="preserve">D’Emic et al. (2019) proposed a facies-based stratigraphic model which integrates the observations of Moberly (1960) and Ostrom (1970) </w:t>
-      </w:r>
-      <w:commentRangeStart w:id="14"/>
-      <w:r>
         <w:t xml:space="preserve">(Fig. 2). </w:t>
       </w:r>
-      <w:commentRangeEnd w:id="14"/>
+      <w:commentRangeEnd w:id="13"/>
       <w:r>
         <w:rPr>
           <w:rStyle w:val="CommentReference"/>
@@ -1324,7 +1408,25 @@
           <w:snapToGrid/>
           <w:lang w:eastAsia="zh-CN" w:bidi="ar-SA"/>
         </w:rPr>
-        <w:commentReference w:id="14"/>
+        <w:commentReference w:id="13"/>
+      </w:r>
+      <w:commentRangeStart w:id="14"/>
+      <w:r>
+        <w:t xml:space="preserve">D’Emic et al. (2019) proposed a facies-based stratigraphic model which integrates the observations of Moberly (1960) and Ostrom (1970) </w:t>
+      </w:r>
+      <w:commentRangeStart w:id="15"/>
+      <w:r>
+        <w:t xml:space="preserve">(Fig. 2). </w:t>
+      </w:r>
+      <w:commentRangeEnd w:id="15"/>
+      <w:r>
+        <w:rPr>
+          <w:rStyle w:val="CommentReference"/>
+          <w:rFonts w:eastAsia="SimSun"/>
+          <w:snapToGrid/>
+          <w:lang w:eastAsia="zh-CN" w:bidi="ar-SA"/>
+        </w:rPr>
+        <w:commentReference w:id="15"/>
       </w:r>
       <w:r>
         <w:t xml:space="preserve">This model recognizes Moberly’s (1960) formal members but also addresses the spatial variability within the members. D’Emic et al. (2019) propose that sand bodies occurring in the Little Sheep and Himes intervals represent isolated channel deposits. This model implies that a channel sand near the Little Sheep and Himes boundary at any given locality </w:t>
@@ -1448,7 +1550,7 @@
       <w:r>
         <w:t>.</w:t>
       </w:r>
-      <w:commentRangeEnd w:id="13"/>
+      <w:commentRangeEnd w:id="14"/>
       <w:r>
         <w:rPr>
           <w:rStyle w:val="CommentReference"/>
@@ -1456,7 +1558,13 @@
           <w:snapToGrid/>
           <w:lang w:eastAsia="zh-CN" w:bidi="ar-SA"/>
         </w:rPr>
-        <w:commentReference w:id="13"/>
+        <w:commentReference w:id="14"/>
+      </w:r>
+      <w:r>
+        <w:t xml:space="preserve"> </w:t>
+      </w:r>
+      <w:r>
+        <w:t xml:space="preserve">Disentangling the roles of tectonics, climate, and biology in shaping the paleoenvironmental and paleobiological evolution of Cloverly ecosystems and the geologic record of those processes requires an integrated understanding of how those factors interacted. </w:t>
       </w:r>
     </w:p>
     <w:p>
@@ -1483,7 +1591,7 @@
         </w:rPr>
         <w:br w:type="page"/>
       </w:r>
-      <w:commentRangeStart w:id="15"/>
+      <w:commentRangeStart w:id="16"/>
       <w:r>
         <w:rPr>
           <w:noProof w:val="0"/>
@@ -1526,7 +1634,7 @@
       <w:r>
         <w:t>. I think this figure will NOT include the carbon isotope profiles</w:t>
       </w:r>
-      <w:commentRangeEnd w:id="15"/>
+      <w:commentRangeEnd w:id="16"/>
       <w:r>
         <w:rPr>
           <w:rStyle w:val="CommentReference"/>
@@ -1534,7 +1642,7 @@
           <w:snapToGrid/>
           <w:lang w:eastAsia="zh-CN" w:bidi="ar-SA"/>
         </w:rPr>
-        <w:commentReference w:id="15"/>
+        <w:commentReference w:id="16"/>
       </w:r>
     </w:p>
     <w:p>
@@ -1840,7 +1948,7 @@
         </w:rPr>
         <w:t xml:space="preserve">We collected bulk rock hand samples at 25 to 100 cm intervals from the Little Sheep and Himes members at CCC and CLC. </w:t>
       </w:r>
-      <w:commentRangeStart w:id="16"/>
+      <w:commentRangeStart w:id="17"/>
       <w:r>
         <w:rPr>
           <w:i w:val="0"/>
@@ -1848,7 +1956,7 @@
         </w:rPr>
         <w:t xml:space="preserve">To access fresh rock we removed surficial weathered surface material using hand tools (small picks and shovels). </w:t>
       </w:r>
-      <w:commentRangeEnd w:id="16"/>
+      <w:commentRangeEnd w:id="17"/>
       <w:r>
         <w:rPr>
           <w:rStyle w:val="CommentReference"/>
@@ -1858,7 +1966,7 @@
           <w:snapToGrid/>
           <w:lang w:eastAsia="zh-CN" w:bidi="ar-SA"/>
         </w:rPr>
-        <w:commentReference w:id="16"/>
+        <w:commentReference w:id="17"/>
       </w:r>
     </w:p>
     <w:p>
@@ -1909,7 +2017,7 @@
           <w:iCs/>
         </w:rPr>
       </w:pPr>
-      <w:commentRangeStart w:id="17"/>
+      <w:commentRangeStart w:id="18"/>
       <w:r>
         <w:rPr>
           <w:i w:val="0"/>
@@ -1917,7 +2025,7 @@
         </w:rPr>
         <w:t>Samples</w:t>
       </w:r>
-      <w:commentRangeEnd w:id="17"/>
+      <w:commentRangeEnd w:id="18"/>
       <w:r>
         <w:rPr>
           <w:rStyle w:val="CommentReference"/>
@@ -1927,7 +2035,7 @@
           <w:snapToGrid/>
           <w:lang w:eastAsia="zh-CN" w:bidi="ar-SA"/>
         </w:rPr>
-        <w:commentReference w:id="17"/>
+        <w:commentReference w:id="18"/>
       </w:r>
       <w:r>
         <w:rPr>
@@ -1991,7 +2099,7 @@
         </w:rPr>
         <w:t xml:space="preserve">Mass of weighed samples varied from ~ 1-10mg depending on color as a proxy for total organic carbon (TOC) by weight. Target sample weights by color were determined through pilot analyses. Sample analysis occurred at the University of Arkansas Stable Isotope Lab and combusted via IsoLink Elemental Analyzer coupled to a Delta V Plus isotope ratio mass spectrometer. Values were corrected to the VPBD scale using internal and international standards (sandy soil, White River trout, corn maize, benzoic acid, ANU sucrose). </w:t>
       </w:r>
-      <w:commentRangeStart w:id="18"/>
+      <w:commentRangeStart w:id="19"/>
       <w:r>
         <w:rPr>
           <w:i w:val="0"/>
@@ -1999,13 +2107,13 @@
         </w:rPr>
         <w:t>Reproducibility was reported at s = 0.18 ‰.</w:t>
       </w:r>
-      <w:commentRangeEnd w:id="18"/>
-      <w:r>
-        <w:rPr>
-          <w:i w:val="0"/>
-          <w:iCs/>
-        </w:rPr>
-        <w:commentReference w:id="18"/>
+      <w:commentRangeEnd w:id="19"/>
+      <w:r>
+        <w:rPr>
+          <w:i w:val="0"/>
+          <w:iCs/>
+        </w:rPr>
+        <w:commentReference w:id="19"/>
       </w:r>
     </w:p>
     <w:p>
@@ -2077,7 +2185,7 @@
         </w:rPr>
         <w:t xml:space="preserve"> correlation methods. We used our geochronological age models to predict the age of each sample and plotted our carbon isotope data against stratigraphic height and then against age. </w:t>
       </w:r>
-      <w:commentRangeStart w:id="19"/>
+      <w:commentRangeStart w:id="20"/>
       <w:r>
         <w:rPr>
           <w:i w:val="0"/>
@@ -2085,7 +2193,7 @@
         </w:rPr>
         <w:t xml:space="preserve">We compared d13C-depth curves and d13C-age curves between the Crooked Creek and Cody Landfill section. </w:t>
       </w:r>
-      <w:commentRangeEnd w:id="19"/>
+      <w:commentRangeEnd w:id="20"/>
       <w:r>
         <w:rPr>
           <w:rStyle w:val="CommentReference"/>
@@ -2095,7 +2203,7 @@
           <w:snapToGrid/>
           <w:lang w:eastAsia="zh-CN" w:bidi="ar-SA"/>
         </w:rPr>
-        <w:commentReference w:id="19"/>
+        <w:commentReference w:id="20"/>
       </w:r>
     </w:p>
     <w:p>
@@ -2108,7 +2216,7 @@
           <w:iCs/>
         </w:rPr>
       </w:pPr>
-      <w:commentRangeStart w:id="20"/>
+      <w:commentRangeStart w:id="21"/>
       <w:r>
         <w:rPr>
           <w:i w:val="0"/>
@@ -2158,7 +2266,7 @@
         </w:rPr>
         <w:t xml:space="preserve">. CHATGPT recommended these statistical methods, helped generate the R code, and helped with interpretation of the results. This can be reproduced using the script “script_name.R” in the R Project “Cloverly_chemostrat.Rproj” in Supplementary file XYZ. </w:t>
       </w:r>
-      <w:commentRangeEnd w:id="20"/>
+      <w:commentRangeEnd w:id="21"/>
       <w:r>
         <w:rPr>
           <w:rStyle w:val="CommentReference"/>
@@ -2168,7 +2276,7 @@
           <w:snapToGrid/>
           <w:lang w:eastAsia="zh-CN" w:bidi="ar-SA"/>
         </w:rPr>
-        <w:commentReference w:id="20"/>
+        <w:commentReference w:id="21"/>
       </w:r>
     </w:p>
     <w:p>
@@ -2237,7 +2345,7 @@
         </w:rPr>
         <w:t xml:space="preserve">hannel sandstones—equivalent to Ostrom’s (1970) “Unit VI”—are present only at CCC near the base of the Himes Member, where they form thick, massive beds with ripples and mud rip-up clasts at their base. </w:t>
       </w:r>
-      <w:commentRangeStart w:id="21"/>
+      <w:commentRangeStart w:id="22"/>
       <w:r>
         <w:rPr>
           <w:i w:val="0"/>
@@ -2245,7 +2353,7 @@
         </w:rPr>
         <w:t>Crevasse splay sandstones are thin (&lt;2 m), upward-fining beds that are locally cemented with carbonate, and occur in both the Little Sheep and Himes members at both sites.</w:t>
       </w:r>
-      <w:commentRangeEnd w:id="21"/>
+      <w:commentRangeEnd w:id="22"/>
       <w:r>
         <w:rPr>
           <w:rStyle w:val="CommentReference"/>
@@ -2255,7 +2363,7 @@
           <w:snapToGrid/>
           <w:lang w:eastAsia="zh-CN" w:bidi="ar-SA"/>
         </w:rPr>
-        <w:commentReference w:id="21"/>
+        <w:commentReference w:id="22"/>
       </w:r>
     </w:p>
     <w:p>
@@ -2323,7 +2431,7 @@
           <w:iCs/>
         </w:rPr>
       </w:pPr>
-      <w:commentRangeStart w:id="22"/>
+      <w:commentRangeStart w:id="23"/>
       <w:r>
         <w:rPr>
           <w:i w:val="0"/>
@@ -2331,7 +2439,7 @@
         </w:rPr>
         <w:t>Carbonates occur most abundantly in well-drained paleosols at CLC, commonly as nodules or semi-continuous beds, and less frequently at CCC, where they are restricted to one interval of poorly drained paleosols in the Little Sheep Member. Ostracods were identified in this interval at both sites, suggesting episodes of standing water. Some of these deposits may reflect shallow lacustrine or palustrine environments (cf. Orchard, 2024), but the scarcity of sedimentary structures and diagnostic minerals (e.g., chalcedony, gypsum) makes such interpretations uncertain.</w:t>
       </w:r>
-      <w:commentRangeEnd w:id="22"/>
+      <w:commentRangeEnd w:id="23"/>
       <w:r>
         <w:rPr>
           <w:rStyle w:val="CommentReference"/>
@@ -2341,7 +2449,7 @@
           <w:snapToGrid/>
           <w:lang w:eastAsia="zh-CN" w:bidi="ar-SA"/>
         </w:rPr>
-        <w:commentReference w:id="22"/>
+        <w:commentReference w:id="23"/>
       </w:r>
     </w:p>
     <w:p>
@@ -3141,7 +3249,7 @@
           <w:noProof w:val="0"/>
         </w:rPr>
       </w:pPr>
-      <w:commentRangeStart w:id="23"/>
+      <w:commentRangeStart w:id="24"/>
       <w:r>
         <w:rPr>
           <w:noProof w:val="0"/>
@@ -3183,7 +3291,7 @@
       <w:r>
         <w:t xml:space="preserve"> (this plot will include both age models)</w:t>
       </w:r>
-      <w:commentRangeEnd w:id="23"/>
+      <w:commentRangeEnd w:id="24"/>
       <w:r>
         <w:rPr>
           <w:rStyle w:val="CommentReference"/>
@@ -3191,7 +3299,7 @@
           <w:snapToGrid/>
           <w:lang w:eastAsia="zh-CN" w:bidi="ar-SA"/>
         </w:rPr>
-        <w:commentReference w:id="23"/>
+        <w:commentReference w:id="24"/>
       </w:r>
     </w:p>
     <w:p>
@@ -3805,7 +3913,7 @@
           <w:noProof w:val="0"/>
         </w:rPr>
       </w:pPr>
-      <w:commentRangeStart w:id="24"/>
+      <w:commentRangeStart w:id="25"/>
       <w:r>
         <w:rPr>
           <w:noProof w:val="0"/>
@@ -3853,7 +3961,7 @@
       <w:r>
         <w:t>Placeholder image</w:t>
       </w:r>
-      <w:commentRangeEnd w:id="24"/>
+      <w:commentRangeEnd w:id="25"/>
       <w:r>
         <w:rPr>
           <w:rStyle w:val="CommentReference"/>
@@ -3861,7 +3969,7 @@
           <w:snapToGrid/>
           <w:lang w:eastAsia="zh-CN" w:bidi="ar-SA"/>
         </w:rPr>
-        <w:commentReference w:id="24"/>
+        <w:commentReference w:id="25"/>
       </w:r>
     </w:p>
     <w:p>
@@ -4915,7 +5023,7 @@
       <w:pPr>
         <w:pStyle w:val="MDPI31text"/>
       </w:pPr>
-      <w:commentRangeStart w:id="25"/>
+      <w:commentRangeStart w:id="26"/>
       <w:r>
         <w:lastRenderedPageBreak/>
         <w:t xml:space="preserve">This section is </w:t>
@@ -4926,7 +5034,7 @@
       <w:r>
         <w:t>can be added to the manuscript if the discussion is unusually long or complex.</w:t>
       </w:r>
-      <w:commentRangeEnd w:id="25"/>
+      <w:commentRangeEnd w:id="26"/>
       <w:r>
         <w:rPr>
           <w:rStyle w:val="CommentReference"/>
@@ -4934,7 +5042,7 @@
           <w:snapToGrid/>
           <w:lang w:eastAsia="zh-CN" w:bidi="ar-SA"/>
         </w:rPr>
-        <w:commentReference w:id="25"/>
+        <w:commentReference w:id="26"/>
       </w:r>
     </w:p>
     <w:p>
@@ -4963,11 +5071,11 @@
       <w:r>
         <w:t xml:space="preserve">, </w:t>
       </w:r>
-      <w:commentRangeStart w:id="26"/>
+      <w:commentRangeStart w:id="27"/>
       <w:r>
         <w:t>Figure S1: title; Table S1: title; Video S1: title.</w:t>
       </w:r>
-      <w:commentRangeEnd w:id="26"/>
+      <w:commentRangeEnd w:id="27"/>
       <w:r>
         <w:rPr>
           <w:rStyle w:val="CommentReference"/>
@@ -4975,7 +5083,7 @@
           <w:snapToGrid/>
           <w:lang w:eastAsia="zh-CN" w:bidi="ar-SA"/>
         </w:rPr>
-        <w:commentReference w:id="26"/>
+        <w:commentReference w:id="27"/>
       </w:r>
     </w:p>
     <w:p>
@@ -5053,11 +5161,11 @@
       <w:r>
         <w:t xml:space="preserve">, grant number </w:t>
       </w:r>
-      <w:commentRangeStart w:id="27"/>
+      <w:commentRangeStart w:id="28"/>
       <w:r>
         <w:t>XXX</w:t>
       </w:r>
-      <w:commentRangeEnd w:id="27"/>
+      <w:commentRangeEnd w:id="28"/>
       <w:r>
         <w:rPr>
           <w:rStyle w:val="CommentReference"/>
@@ -5065,7 +5173,7 @@
           <w:snapToGrid/>
           <w:lang w:eastAsia="zh-CN" w:bidi="ar-SA"/>
         </w:rPr>
-        <w:commentReference w:id="27"/>
+        <w:commentReference w:id="28"/>
       </w:r>
       <w:r>
         <w:t>. F</w:t>
@@ -5091,14 +5199,14 @@
       <w:r>
         <w:t xml:space="preserve">the </w:t>
       </w:r>
-      <w:commentRangeStart w:id="28"/>
+      <w:commentRangeStart w:id="29"/>
       <w:r>
         <w:t>Society for Sedim</w:t>
       </w:r>
       <w:r>
         <w:t>entary Geology (SEPM</w:t>
       </w:r>
-      <w:commentRangeEnd w:id="28"/>
+      <w:commentRangeEnd w:id="29"/>
       <w:r>
         <w:rPr>
           <w:rStyle w:val="CommentReference"/>
@@ -5106,7 +5214,7 @@
           <w:snapToGrid/>
           <w:lang w:eastAsia="zh-CN" w:bidi="ar-SA"/>
         </w:rPr>
-        <w:commentReference w:id="28"/>
+        <w:commentReference w:id="29"/>
       </w:r>
       <w:r>
         <w:t>)</w:t>
@@ -5117,11 +5225,11 @@
       <w:r>
         <w:t xml:space="preserve">The APC was funded by </w:t>
       </w:r>
-      <w:commentRangeStart w:id="29"/>
+      <w:commentRangeStart w:id="30"/>
       <w:r>
         <w:t>XXX</w:t>
       </w:r>
-      <w:commentRangeEnd w:id="29"/>
+      <w:commentRangeEnd w:id="30"/>
       <w:r>
         <w:rPr>
           <w:rStyle w:val="CommentReference"/>
@@ -5129,7 +5237,7 @@
           <w:snapToGrid/>
           <w:lang w:eastAsia="zh-CN" w:bidi="ar-SA"/>
         </w:rPr>
-        <w:commentReference w:id="29"/>
+        <w:commentReference w:id="30"/>
       </w:r>
       <w:r>
         <w:t xml:space="preserve">. </w:t>
@@ -5238,15 +5346,15 @@
           <w:szCs w:val="24"/>
         </w:rPr>
       </w:pPr>
-      <w:bookmarkStart w:id="30" w:name="_Hlk181004646"/>
-      <w:commentRangeStart w:id="31"/>
+      <w:bookmarkStart w:id="31" w:name="_Hlk181004646"/>
+      <w:commentRangeStart w:id="32"/>
       <w:r>
         <w:rPr>
           <w:szCs w:val="24"/>
         </w:rPr>
         <w:t>Abbreviations</w:t>
       </w:r>
-      <w:commentRangeEnd w:id="31"/>
+      <w:commentRangeEnd w:id="32"/>
       <w:r>
         <w:rPr>
           <w:rStyle w:val="CommentReference"/>
@@ -5255,7 +5363,7 @@
           <w:snapToGrid/>
           <w:lang w:eastAsia="zh-CN" w:bidi="ar-SA"/>
         </w:rPr>
-        <w:commentReference w:id="31"/>
+        <w:commentReference w:id="32"/>
       </w:r>
     </w:p>
     <w:p>
@@ -5459,7 +5567,7 @@
         </w:tc>
       </w:tr>
     </w:tbl>
-    <w:bookmarkEnd w:id="30"/>
+    <w:bookmarkEnd w:id="31"/>
     <w:p>
       <w:pPr>
         <w:pStyle w:val="MDPI21heading1"/>
@@ -5786,8 +5894,8 @@
               <w:pStyle w:val="MDPI52figure"/>
               <w:spacing w:before="0"/>
             </w:pPr>
-            <w:bookmarkStart w:id="32" w:name="page3"/>
-            <w:bookmarkEnd w:id="32"/>
+            <w:bookmarkStart w:id="33" w:name="page3"/>
+            <w:bookmarkEnd w:id="33"/>
             <w:r>
               <w:rPr>
                 <w:noProof/>
@@ -6577,7 +6685,7 @@
       </w:r>
     </w:p>
   </w:comment>
-  <w:comment w:id="12" w:author="Matthew Allen" w:date="2025-08-12T09:53:00Z" w:initials="MA">
+  <w:comment w:id="12" w:author="Matthew Allen" w:date="2025-08-14T10:13:00Z" w:initials="MA">
     <w:p>
       <w:pPr>
         <w:jc w:val="left"/>
@@ -6589,11 +6697,27 @@
         <w:annotationRef/>
       </w:r>
       <w:r>
+        <w:t xml:space="preserve">Do these studies actually support your statement here about </w:t>
+      </w:r>
+    </w:p>
+  </w:comment>
+  <w:comment w:id="13" w:author="Matthew Allen" w:date="2025-08-12T09:53:00Z" w:initials="MA">
+    <w:p>
+      <w:pPr>
+        <w:jc w:val="left"/>
+      </w:pPr>
+      <w:r>
+        <w:rPr>
+          <w:rStyle w:val="CommentReference"/>
+        </w:rPr>
+        <w:annotationRef/>
+      </w:r>
+      <w:r>
         <w:t>Why figure reference is included here? Either remove or revise figures. Is it worthwhile to include stratigraphic diagram comparing stratigraphy of WIB deposits or even just the mid-Cretaceous deposits of the northern rockies (e.g. Lakota Fm, etc.)?</w:t>
       </w:r>
     </w:p>
   </w:comment>
-  <w:comment w:id="14" w:author="Matthew Allen" w:date="2025-08-12T09:54:00Z" w:initials="MA">
+  <w:comment w:id="15" w:author="Matthew Allen" w:date="2025-08-12T09:54:00Z" w:initials="MA">
     <w:p>
       <w:pPr>
         <w:jc w:val="left"/>
@@ -6609,7 +6733,7 @@
       </w:r>
     </w:p>
   </w:comment>
-  <w:comment w:id="13" w:author="Matthew Allen" w:date="2025-08-12T09:56:00Z" w:initials="MA">
+  <w:comment w:id="14" w:author="Matthew Allen" w:date="2025-08-12T09:56:00Z" w:initials="MA">
     <w:p>
       <w:pPr>
         <w:jc w:val="left"/>
@@ -6625,7 +6749,7 @@
       </w:r>
     </w:p>
   </w:comment>
-  <w:comment w:id="15" w:author="Matthew Allen" w:date="2025-08-12T09:57:00Z" w:initials="MA">
+  <w:comment w:id="16" w:author="Matthew Allen" w:date="2025-08-12T09:57:00Z" w:initials="MA">
     <w:p>
       <w:pPr>
         <w:jc w:val="left"/>
@@ -6641,7 +6765,7 @@
       </w:r>
     </w:p>
   </w:comment>
-  <w:comment w:id="16" w:author="Matthew Allen" w:date="2025-08-12T09:58:00Z" w:initials="MA">
+  <w:comment w:id="17" w:author="Matthew Allen" w:date="2025-08-12T09:58:00Z" w:initials="MA">
     <w:p>
       <w:pPr>
         <w:jc w:val="left"/>
@@ -6657,7 +6781,7 @@
       </w:r>
     </w:p>
   </w:comment>
-  <w:comment w:id="17" w:author="Matthew Allen" w:date="2025-08-12T10:00:00Z" w:initials="MA">
+  <w:comment w:id="18" w:author="Matthew Allen" w:date="2025-08-12T10:00:00Z" w:initials="MA">
     <w:p>
       <w:pPr>
         <w:jc w:val="left"/>
@@ -6673,7 +6797,7 @@
       </w:r>
     </w:p>
   </w:comment>
-  <w:comment w:id="18" w:author="Matthew Allen" w:date="2025-05-06T14:45:00Z" w:initials="MA">
+  <w:comment w:id="19" w:author="Matthew Allen" w:date="2025-05-06T14:45:00Z" w:initials="MA">
     <w:p>
       <w:r>
         <w:rPr>
@@ -6686,7 +6810,7 @@
       </w:r>
     </w:p>
   </w:comment>
-  <w:comment w:id="19" w:author="Matthew Allen" w:date="2025-08-12T10:13:00Z" w:initials="MA">
+  <w:comment w:id="20" w:author="Matthew Allen" w:date="2025-08-12T10:13:00Z" w:initials="MA">
     <w:p>
       <w:pPr>
         <w:jc w:val="left"/>
@@ -6702,7 +6826,7 @@
       </w:r>
     </w:p>
   </w:comment>
-  <w:comment w:id="20" w:author="Matthew Allen" w:date="2025-08-12T10:12:00Z" w:initials="MA">
+  <w:comment w:id="21" w:author="Matthew Allen" w:date="2025-08-12T10:12:00Z" w:initials="MA">
     <w:p>
       <w:pPr>
         <w:jc w:val="left"/>
@@ -6718,7 +6842,7 @@
       </w:r>
     </w:p>
   </w:comment>
-  <w:comment w:id="21" w:author="Matthew Allen" w:date="2025-08-12T10:17:00Z" w:initials="MA">
+  <w:comment w:id="22" w:author="Matthew Allen" w:date="2025-08-12T10:17:00Z" w:initials="MA">
     <w:p>
       <w:pPr>
         <w:jc w:val="left"/>
@@ -6734,7 +6858,7 @@
       </w:r>
     </w:p>
   </w:comment>
-  <w:comment w:id="22" w:author="Matthew Allen" w:date="2025-08-12T10:27:00Z" w:initials="MA">
+  <w:comment w:id="23" w:author="Matthew Allen" w:date="2025-08-12T10:27:00Z" w:initials="MA">
     <w:p>
       <w:pPr>
         <w:jc w:val="left"/>
@@ -6750,7 +6874,7 @@
       </w:r>
     </w:p>
   </w:comment>
-  <w:comment w:id="23" w:author="Matthew Allen" w:date="2025-08-12T10:28:00Z" w:initials="MA">
+  <w:comment w:id="24" w:author="Matthew Allen" w:date="2025-08-12T10:28:00Z" w:initials="MA">
     <w:p>
       <w:pPr>
         <w:jc w:val="left"/>
@@ -6766,7 +6890,7 @@
       </w:r>
     </w:p>
   </w:comment>
-  <w:comment w:id="24" w:author="Matthew Allen" w:date="2025-08-12T10:31:00Z" w:initials="MA">
+  <w:comment w:id="25" w:author="Matthew Allen" w:date="2025-08-12T10:31:00Z" w:initials="MA">
     <w:p>
       <w:pPr>
         <w:jc w:val="left"/>
@@ -6788,7 +6912,7 @@
       </w:r>
     </w:p>
   </w:comment>
-  <w:comment w:id="25" w:author="Matthew Allen" w:date="2025-08-12T11:05:00Z" w:initials="MA">
+  <w:comment w:id="26" w:author="Matthew Allen" w:date="2025-08-12T11:05:00Z" w:initials="MA">
     <w:p>
       <w:pPr>
         <w:jc w:val="left"/>
@@ -6804,7 +6928,7 @@
       </w:r>
     </w:p>
   </w:comment>
-  <w:comment w:id="26" w:author="Matthew Allen" w:date="2025-08-12T11:06:00Z" w:initials="MA">
+  <w:comment w:id="27" w:author="Matthew Allen" w:date="2025-08-12T11:06:00Z" w:initials="MA">
     <w:p>
       <w:pPr>
         <w:jc w:val="left"/>
@@ -6820,7 +6944,7 @@
       </w:r>
     </w:p>
   </w:comment>
-  <w:comment w:id="27" w:author="Matthew Allen" w:date="2025-08-12T11:07:00Z" w:initials="MA">
+  <w:comment w:id="28" w:author="Matthew Allen" w:date="2025-08-12T11:07:00Z" w:initials="MA">
     <w:p>
       <w:pPr>
         <w:jc w:val="left"/>
@@ -6836,7 +6960,7 @@
       </w:r>
     </w:p>
   </w:comment>
-  <w:comment w:id="28" w:author="Matthew Allen" w:date="2025-08-12T11:10:00Z" w:initials="MA">
+  <w:comment w:id="29" w:author="Matthew Allen" w:date="2025-08-12T11:10:00Z" w:initials="MA">
     <w:p>
       <w:pPr>
         <w:jc w:val="left"/>
@@ -6852,7 +6976,7 @@
       </w:r>
     </w:p>
   </w:comment>
-  <w:comment w:id="29" w:author="Matthew Allen" w:date="2025-08-12T11:08:00Z" w:initials="MA">
+  <w:comment w:id="30" w:author="Matthew Allen" w:date="2025-08-12T11:08:00Z" w:initials="MA">
     <w:p>
       <w:pPr>
         <w:jc w:val="left"/>
@@ -6868,7 +6992,7 @@
       </w:r>
     </w:p>
   </w:comment>
-  <w:comment w:id="31" w:author="Matthew Allen" w:date="2025-08-12T11:18:00Z" w:initials="MA">
+  <w:comment w:id="32" w:author="Matthew Allen" w:date="2025-08-12T11:18:00Z" w:initials="MA">
     <w:p>
       <w:pPr>
         <w:jc w:val="left"/>
@@ -6900,6 +7024,7 @@
   <w15:commentEx w15:paraId="440B7CB9" w15:paraIdParent="21DC35CC" w15:done="0"/>
   <w15:commentEx w15:paraId="28BA05E5" w15:done="0"/>
   <w15:commentEx w15:paraId="49788BA4" w15:done="0"/>
+  <w15:commentEx w15:paraId="67FD4A6A" w15:done="0"/>
   <w15:commentEx w15:paraId="049CFCAA" w15:done="0"/>
   <w15:commentEx w15:paraId="0F7AA4D5" w15:done="0"/>
   <w15:commentEx w15:paraId="69707A00" w15:done="0"/>
@@ -6935,6 +7060,7 @@
   <w16cex:commentExtensible w16cex:durableId="0886109F" w16cex:dateUtc="2025-08-12T15:42:00Z"/>
   <w16cex:commentExtensible w16cex:durableId="374FA2BF" w16cex:dateUtc="2025-08-12T13:48:00Z"/>
   <w16cex:commentExtensible w16cex:durableId="59BB9C1B" w16cex:dateUtc="2025-08-12T13:50:00Z"/>
+  <w16cex:commentExtensible w16cex:durableId="2B3D4308" w16cex:dateUtc="2025-08-14T14:13:00Z"/>
   <w16cex:commentExtensible w16cex:durableId="672E8FF8" w16cex:dateUtc="2025-08-12T13:53:00Z"/>
   <w16cex:commentExtensible w16cex:durableId="4E947DA2" w16cex:dateUtc="2025-08-12T13:54:00Z"/>
   <w16cex:commentExtensible w16cex:durableId="3B05689B" w16cex:dateUtc="2025-08-12T13:56:00Z"/>
@@ -6970,6 +7096,7 @@
   <w16cid:commentId w16cid:paraId="440B7CB9" w16cid:durableId="0886109F"/>
   <w16cid:commentId w16cid:paraId="28BA05E5" w16cid:durableId="374FA2BF"/>
   <w16cid:commentId w16cid:paraId="49788BA4" w16cid:durableId="59BB9C1B"/>
+  <w16cid:commentId w16cid:paraId="67FD4A6A" w16cid:durableId="2B3D4308"/>
   <w16cid:commentId w16cid:paraId="049CFCAA" w16cid:durableId="672E8FF8"/>
   <w16cid:commentId w16cid:paraId="0F7AA4D5" w16cid:durableId="4E947DA2"/>
   <w16cid:commentId w16cid:paraId="69707A00" w16cid:durableId="3B05689B"/>

</xml_diff>